<commit_message>
updated through ind t
</commit_message>
<xml_diff>
--- a/Updated Guides/5 Single Sample t JASP.docx
+++ b/Updated Guides/5 Single Sample t JASP.docx
@@ -34,7 +34,6 @@
         <w:t xml:space="preserve">The single sample t-test is used to determine whether the mean of a single sample is significantly different from some predetermined population mean. The participants are one group of people who have been tested on a single dependent variable. For example, you might examine if the incoming freshman class (the sample) has a different mean than the overall university average on GPA (the population mean). </w:t>
       </w:r>
     </w:p>
-    <w:p/>
     <w:p>
       <w:pPr>
         <w:pStyle w:val="Heading1"/>
@@ -316,8 +315,8 @@
       <w:pPr>
         <w:pStyle w:val="Heading2"/>
         <w:rPr>
-          <w:sz w:val="24"/>
-          <w:szCs w:val="24"/>
+          <w:sz w:val="32"/>
+          <w:szCs w:val="32"/>
         </w:rPr>
       </w:pPr>
       <w:r>
@@ -325,6 +324,8 @@
           <w:rFonts w:ascii="Times New Roman" w:hAnsi="Times New Roman" w:cs="Times New Roman"/>
           <w:b/>
           <w:color w:val="000000" w:themeColor="text1"/>
+          <w:sz w:val="32"/>
+          <w:szCs w:val="32"/>
         </w:rPr>
         <w:t>Null and Alternative Hypotheses:</w:t>
       </w:r>
@@ -408,7 +409,6 @@
         <w:jc w:val="center"/>
       </w:pPr>
       <w:r>
-        <w:lastRenderedPageBreak/>
         <w:t>H</w:t>
       </w:r>
       <w:r>
@@ -438,6 +438,7 @@
         <w:pStyle w:val="NormalWeb"/>
       </w:pPr>
       <w:r>
+        <w:lastRenderedPageBreak/>
         <w:t xml:space="preserve">These guides will mostly cover two-tailed hypothesis testing, where you do not pick a direction that you expect the test </w:t>
       </w:r>
       <w:r>
@@ -461,16 +462,10 @@
           <w:rFonts w:ascii="Times New Roman" w:hAnsi="Times New Roman" w:cs="Times New Roman"/>
           <w:b/>
           <w:color w:val="000000" w:themeColor="text1"/>
-        </w:rPr>
-        <w:t>Example</w:t>
-      </w:r>
-      <w:r>
-        <w:rPr>
-          <w:rFonts w:ascii="Times New Roman" w:hAnsi="Times New Roman" w:cs="Times New Roman"/>
-          <w:b/>
-          <w:color w:val="000000" w:themeColor="text1"/>
-        </w:rPr>
-        <w:t>:</w:t>
+          <w:sz w:val="32"/>
+          <w:szCs w:val="32"/>
+        </w:rPr>
+        <w:t>Example:</w:t>
       </w:r>
     </w:p>
     <w:p/>
@@ -554,6 +549,9 @@
     <w:p/>
     <w:p>
       <w:r>
+        <w:rPr>
+          <w:noProof/>
+        </w:rPr>
         <w:drawing>
           <wp:inline distT="0" distB="0" distL="0" distR="0" wp14:anchorId="31128654" wp14:editId="395520EE">
             <wp:extent cx="5943600" cy="3192145"/>
@@ -600,6 +598,8 @@
           <w:rFonts w:ascii="Times New Roman" w:hAnsi="Times New Roman" w:cs="Times New Roman"/>
           <w:b/>
           <w:color w:val="000000" w:themeColor="text1"/>
+          <w:sz w:val="32"/>
+          <w:szCs w:val="32"/>
         </w:rPr>
       </w:pPr>
       <w:r>
@@ -607,34 +607,32 @@
           <w:rFonts w:ascii="Times New Roman" w:hAnsi="Times New Roman" w:cs="Times New Roman"/>
           <w:b/>
           <w:color w:val="000000" w:themeColor="text1"/>
-        </w:rPr>
-        <w:t>Check your assumptions</w:t>
-      </w:r>
-      <w:r>
-        <w:rPr>
-          <w:rFonts w:ascii="Times New Roman" w:hAnsi="Times New Roman" w:cs="Times New Roman"/>
+          <w:sz w:val="32"/>
+          <w:szCs w:val="32"/>
+        </w:rPr>
+        <w:t>Check your assumptions:</w:t>
+      </w:r>
+    </w:p>
+    <w:p/>
+    <w:p>
+      <w:r>
+        <w:t>Is the dependent variable at least scale (ratio or interval)? Yes, we are using interval style data.</w:t>
+      </w:r>
+    </w:p>
+    <w:p/>
+    <w:p>
+      <w:pPr>
+        <w:rPr>
           <w:b/>
-          <w:color w:val="000000" w:themeColor="text1"/>
-        </w:rPr>
-        <w:t>:</w:t>
-      </w:r>
-    </w:p>
-    <w:p/>
-    <w:p>
-      <w:r>
-        <w:t>Is the dependent variable at least scale (ratio or interval)? Yes, we are using interval style data.</w:t>
-      </w:r>
-    </w:p>
-    <w:p/>
-    <w:p>
-      <w:pPr>
+          <w:sz w:val="26"/>
+          <w:szCs w:val="26"/>
+        </w:rPr>
+      </w:pPr>
+      <w:r>
         <w:rPr>
           <w:b/>
-        </w:rPr>
-      </w:pPr>
-      <w:r>
-        <w:rPr>
-          <w:b/>
+          <w:sz w:val="26"/>
+          <w:szCs w:val="26"/>
         </w:rPr>
         <w:t>Are there any outliers in the sample?</w:t>
       </w:r>
@@ -653,6 +651,9 @@
         <w:t xml:space="preserve"> </w:t>
       </w:r>
       <w:r>
+        <w:rPr>
+          <w:noProof/>
+        </w:rPr>
         <w:drawing>
           <wp:inline distT="0" distB="0" distL="0" distR="0" wp14:anchorId="655E3F72" wp14:editId="1E2FE89E">
             <wp:extent cx="591207" cy="457200"/>
@@ -709,6 +710,9 @@
     </w:p>
     <w:p>
       <w:r>
+        <w:rPr>
+          <w:noProof/>
+        </w:rPr>
         <w:drawing>
           <wp:inline distT="0" distB="0" distL="0" distR="0" wp14:anchorId="20358936" wp14:editId="08262221">
             <wp:extent cx="1532021" cy="914400"/>
@@ -752,6 +756,9 @@
         <w:t xml:space="preserve">In this window, we want to click on Privacy and click the arrow </w:t>
       </w:r>
       <w:r>
+        <w:rPr>
+          <w:noProof/>
+        </w:rPr>
         <w:drawing>
           <wp:inline distT="0" distB="0" distL="0" distR="0" wp14:anchorId="2B23EF26" wp14:editId="1C9A3D9A">
             <wp:extent cx="647700" cy="444500"/>
@@ -792,6 +799,9 @@
         <w:t xml:space="preserve"> to move it over to the right hand side under Variables. Click on the plots options: </w:t>
       </w:r>
       <w:r>
+        <w:rPr>
+          <w:noProof/>
+        </w:rPr>
         <w:drawing>
           <wp:inline distT="0" distB="0" distL="0" distR="0" wp14:anchorId="6D20B329" wp14:editId="1A86305F">
             <wp:extent cx="965200" cy="342900"/>
@@ -835,6 +845,9 @@
     <w:p/>
     <w:p>
       <w:r>
+        <w:rPr>
+          <w:noProof/>
+        </w:rPr>
         <w:drawing>
           <wp:inline distT="0" distB="0" distL="0" distR="0" wp14:anchorId="7557D367" wp14:editId="37A818A9">
             <wp:extent cx="5943600" cy="3278505"/>
@@ -881,6 +894,9 @@
         <w:t xml:space="preserve">First, click on Distribution plots. </w:t>
       </w:r>
       <w:r>
+        <w:rPr>
+          <w:noProof/>
+        </w:rPr>
         <w:drawing>
           <wp:inline distT="0" distB="0" distL="0" distR="0" wp14:anchorId="0D575025" wp14:editId="69AA5BCD">
             <wp:extent cx="1778000" cy="431800"/>
@@ -1000,6 +1016,9 @@
         <w:t xml:space="preserve">A histogram will appear. We can tell that most participants scores are between 4 and 6, with a few in the very low range of 1 and 2. Another option would be to select Box Plots </w:t>
       </w:r>
       <w:r>
+        <w:rPr>
+          <w:noProof/>
+        </w:rPr>
         <w:drawing>
           <wp:inline distT="0" distB="0" distL="0" distR="0" wp14:anchorId="647FE4B7" wp14:editId="197635AC">
             <wp:extent cx="1219200" cy="342900"/>
@@ -1040,6 +1059,9 @@
         <w:t xml:space="preserve">, Label Outliers </w:t>
       </w:r>
       <w:r>
+        <w:rPr>
+          <w:noProof/>
+        </w:rPr>
         <w:drawing>
           <wp:inline distT="0" distB="0" distL="0" distR="0" wp14:anchorId="3E07E4B8" wp14:editId="4FDE3D16">
             <wp:extent cx="1536700" cy="393700"/>
@@ -1080,6 +1102,9 @@
         <w:t xml:space="preserve">, and Jitter Element </w:t>
       </w:r>
       <w:r>
+        <w:rPr>
+          <w:noProof/>
+        </w:rPr>
         <w:drawing>
           <wp:inline distT="0" distB="0" distL="0" distR="0" wp14:anchorId="070A93DF" wp14:editId="3BD774EE">
             <wp:extent cx="1549400" cy="342900"/>
@@ -1198,10 +1223,7 @@
                               <w:jc w:val="center"/>
                             </w:pPr>
                             <w:r>
-                              <w:t>Quartile -</w:t>
-                            </w:r>
-                            <w:r>
-                              <w:t xml:space="preserve"> 1.5 * IQR</w:t>
+                              <w:t>Quartile - 1.5 * IQR</w:t>
                             </w:r>
                           </w:p>
                         </w:txbxContent>
@@ -1242,7 +1264,7 @@
                   <v:h position="#0,#1" xrange="0,21600" yrange="0,10800"/>
                 </v:handles>
               </v:shapetype>
-              <v:shape id="Right Arrow 33" o:spid="_x0000_s1026" type="#_x0000_t13" style="position:absolute;margin-left:84.55pt;margin-top:220.95pt;width:145.95pt;height:45.55pt;z-index:251668480;visibility:visible;mso-wrap-style:square;mso-width-percent:0;mso-height-percent:0;mso-wrap-distance-left:9pt;mso-wrap-distance-top:0;mso-wrap-distance-right:9pt;mso-wrap-distance-bottom:0;mso-position-horizontal:absolute;mso-position-horizontal-relative:text;mso-position-vertical:absolute;mso-position-vertical-relative:text;mso-width-percent:0;mso-height-percent:0;mso-width-relative:margin;mso-height-relative:margin;v-text-anchor:middle" o:gfxdata="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" adj="18230,5837" fillcolor="black [3200]" strokecolor="black [1600]" strokeweight="1pt">
+              <v:shape id="Right Arrow 33" o:spid="_x0000_s1026" type="#_x0000_t13" style="position:absolute;margin-left:84.55pt;margin-top:220.95pt;width:145.95pt;height:45.55pt;z-index:251668480;visibility:visible;mso-wrap-style:square;mso-width-percent:0;mso-height-percent:0;mso-wrap-distance-left:9pt;mso-wrap-distance-top:0;mso-wrap-distance-right:9pt;mso-wrap-distance-bottom:0;mso-position-horizontal:absolute;mso-position-horizontal-relative:text;mso-position-vertical:absolute;mso-position-vertical-relative:text;mso-width-percent:0;mso-height-percent:0;mso-width-relative:margin;mso-height-relative:margin;v-text-anchor:middle" o:gfxdata="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" adj="18230,5837" fillcolor="black [3200]" strokecolor="black [1600]" strokeweight="1pt">
                 <v:textbox>
                   <w:txbxContent>
                     <w:p>
@@ -1250,10 +1272,7 @@
                         <w:jc w:val="center"/>
                       </w:pPr>
                       <w:r>
-                        <w:t>Quartile -</w:t>
-                      </w:r>
-                      <w:r>
-                        <w:t xml:space="preserve"> 1.5 * IQR</w:t>
+                        <w:t>Quartile - 1.5 * IQR</w:t>
                       </w:r>
                     </w:p>
                   </w:txbxContent>
@@ -1347,7 +1366,7 @@
           </mc:Choice>
           <mc:Fallback>
             <w:pict>
-              <v:shape w14:anchorId="7890D2AF" id="Right Arrow 25" o:spid="_x0000_s1027" type="#_x0000_t13" style="position:absolute;margin-left:84.55pt;margin-top:-8.6pt;width:145.95pt;height:45.55pt;z-index:251659264;visibility:visible;mso-wrap-style:square;mso-width-percent:0;mso-height-percent:0;mso-wrap-distance-left:9pt;mso-wrap-distance-top:0;mso-wrap-distance-right:9pt;mso-wrap-distance-bottom:0;mso-position-horizontal:absolute;mso-position-horizontal-relative:text;mso-position-vertical:absolute;mso-position-vertical-relative:text;mso-width-percent:0;mso-height-percent:0;mso-width-relative:margin;mso-height-relative:margin;v-text-anchor:middle" o:gfxdata="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" adj="18230,5837" fillcolor="black [3200]" strokecolor="black [1600]" strokeweight="1pt">
+              <v:shape w14:anchorId="7890D2AF" id="Right Arrow 25" o:spid="_x0000_s1027" type="#_x0000_t13" style="position:absolute;margin-left:84.55pt;margin-top:-8.6pt;width:145.95pt;height:45.55pt;z-index:251659264;visibility:visible;mso-wrap-style:square;mso-width-percent:0;mso-height-percent:0;mso-wrap-distance-left:9pt;mso-wrap-distance-top:0;mso-wrap-distance-right:9pt;mso-wrap-distance-bottom:0;mso-position-horizontal:absolute;mso-position-horizontal-relative:text;mso-position-vertical:absolute;mso-position-vertical-relative:text;mso-width-percent:0;mso-height-percent:0;mso-width-relative:margin;mso-height-relative:margin;v-text-anchor:middle" o:gfxdata="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" adj="18230,5837" fillcolor="black [3200]" strokecolor="black [1600]" strokeweight="1pt">
                 <v:textbox>
                   <w:txbxContent>
                     <w:p>
@@ -1454,7 +1473,7 @@
                   <v:h position="#0,#1" xrange="0,21600" yrange="0,10800"/>
                 </v:handles>
               </v:shapetype>
-              <v:shape id="Left Arrow 30" o:spid="_x0000_s1028" type="#_x0000_t66" style="position:absolute;margin-left:312.4pt;margin-top:29.7pt;width:101.05pt;height:50.25pt;z-index:251664384;visibility:visible;mso-wrap-style:square;mso-wrap-distance-left:9pt;mso-wrap-distance-top:0;mso-wrap-distance-right:9pt;mso-wrap-distance-bottom:0;mso-position-horizontal:absolute;mso-position-horizontal-relative:text;mso-position-vertical:absolute;mso-position-vertical-relative:text;v-text-anchor:middle" o:gfxdata="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" adj="5368" fillcolor="black [3200]" strokecolor="black [1600]" strokeweight="1pt">
+              <v:shape id="Left Arrow 30" o:spid="_x0000_s1028" type="#_x0000_t66" style="position:absolute;margin-left:312.4pt;margin-top:29.7pt;width:101.05pt;height:50.25pt;z-index:251664384;visibility:visible;mso-wrap-style:square;mso-wrap-distance-left:9pt;mso-wrap-distance-top:0;mso-wrap-distance-right:9pt;mso-wrap-distance-bottom:0;mso-position-horizontal:absolute;mso-position-horizontal-relative:text;mso-position-vertical:absolute;mso-position-vertical-relative:text;v-text-anchor:middle" o:gfxdata="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" adj="5368" fillcolor="black [3200]" strokecolor="black [1600]" strokeweight="1pt">
                 <v:textbox>
                   <w:txbxContent>
                     <w:p>
@@ -1547,7 +1566,7 @@
           </mc:Choice>
           <mc:Fallback>
             <w:pict>
-              <v:shape w14:anchorId="5220E6CE" id="Left Arrow 32" o:spid="_x0000_s1029" type="#_x0000_t66" style="position:absolute;margin-left:312.45pt;margin-top:103.7pt;width:101.05pt;height:50.25pt;z-index:251666432;visibility:visible;mso-wrap-style:square;mso-wrap-distance-left:9pt;mso-wrap-distance-top:0;mso-wrap-distance-right:9pt;mso-wrap-distance-bottom:0;mso-position-horizontal:absolute;mso-position-horizontal-relative:text;mso-position-vertical:absolute;mso-position-vertical-relative:text;v-text-anchor:middle" o:gfxdata="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" adj="5368" fillcolor="black [3200]" strokecolor="black [1600]" strokeweight="1pt">
+              <v:shape w14:anchorId="5220E6CE" id="Left Arrow 32" o:spid="_x0000_s1029" type="#_x0000_t66" style="position:absolute;margin-left:312.45pt;margin-top:103.7pt;width:101.05pt;height:50.25pt;z-index:251666432;visibility:visible;mso-wrap-style:square;mso-wrap-distance-left:9pt;mso-wrap-distance-top:0;mso-wrap-distance-right:9pt;mso-wrap-distance-bottom:0;mso-position-horizontal:absolute;mso-position-horizontal-relative:text;mso-position-vertical:absolute;mso-position-vertical-relative:text;v-text-anchor:middle" o:gfxdata="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" adj="5368" fillcolor="black [3200]" strokecolor="black [1600]" strokeweight="1pt">
                 <v:textbox>
                   <w:txbxContent>
                     <w:p>
@@ -1646,7 +1665,7 @@
           </mc:Choice>
           <mc:Fallback>
             <w:pict>
-              <v:shape w14:anchorId="7B2BC504" id="Right Arrow 28" o:spid="_x0000_s1030" type="#_x0000_t13" style="position:absolute;margin-left:107pt;margin-top:69.35pt;width:95.1pt;height:45.6pt;z-index:251663360;visibility:visible;mso-wrap-style:square;mso-height-percent:0;mso-wrap-distance-left:9pt;mso-wrap-distance-top:0;mso-wrap-distance-right:9pt;mso-wrap-distance-bottom:0;mso-position-horizontal:absolute;mso-position-horizontal-relative:text;mso-position-vertical:absolute;mso-position-vertical-relative:text;mso-height-percent:0;mso-height-relative:margin;v-text-anchor:middle" o:gfxdata="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" adj="16424,5837" fillcolor="black [3200]" strokecolor="black [1600]" strokeweight="1pt">
+              <v:shape w14:anchorId="7B2BC504" id="Right Arrow 28" o:spid="_x0000_s1030" type="#_x0000_t13" style="position:absolute;margin-left:107pt;margin-top:69.35pt;width:95.1pt;height:45.6pt;z-index:251663360;visibility:visible;mso-wrap-style:square;mso-height-percent:0;mso-wrap-distance-left:9pt;mso-wrap-distance-top:0;mso-wrap-distance-right:9pt;mso-wrap-distance-bottom:0;mso-position-horizontal:absolute;mso-position-horizontal-relative:text;mso-position-vertical:absolute;mso-position-vertical-relative:text;mso-height-percent:0;mso-height-relative:margin;v-text-anchor:middle" o:gfxdata="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" adj="16424,5837" fillcolor="black [3200]" strokecolor="black [1600]" strokeweight="1pt">
                 <v:textbox>
                   <w:txbxContent>
                     <w:p>
@@ -1746,11 +1765,15 @@
       <w:pPr>
         <w:rPr>
           <w:b/>
+          <w:sz w:val="26"/>
+          <w:szCs w:val="26"/>
         </w:rPr>
       </w:pPr>
       <w:r>
         <w:rPr>
           <w:b/>
+          <w:sz w:val="26"/>
+          <w:szCs w:val="26"/>
         </w:rPr>
         <w:t>Is the dependent variable normally distributed?</w:t>
       </w:r>
@@ -1764,7 +1787,13 @@
     </w:p>
     <w:p>
       <w:r>
-        <w:t>We can view the histogram created earlier to look at if the data appears normal, but we might also consider using the XX test to determine if the data is normal. To get this test, we need to run the actual t-test to see that output.</w:t>
+        <w:t xml:space="preserve">We can view the histogram created earlier to look at if the data appears normal, but we might also consider using the </w:t>
+      </w:r>
+      <w:r>
+        <w:t>Shapiro-Wilk</w:t>
+      </w:r>
+      <w:r>
+        <w:t xml:space="preserve"> test to determine if the data is normal. To get this test, we need to run the actual t-test to see that output.</w:t>
       </w:r>
     </w:p>
     <w:p/>
@@ -1773,6 +1802,9 @@
         <w:t xml:space="preserve">Click on t-tests </w:t>
       </w:r>
       <w:r>
+        <w:rPr>
+          <w:noProof/>
+        </w:rPr>
         <w:drawing>
           <wp:inline distT="0" distB="0" distL="0" distR="0" wp14:anchorId="269117CE" wp14:editId="274B03DC">
             <wp:extent cx="787400" cy="660400"/>
@@ -1821,6 +1853,9 @@
     </w:p>
     <w:p>
       <w:r>
+        <w:rPr>
+          <w:noProof/>
+        </w:rPr>
         <w:lastRenderedPageBreak/>
         <w:drawing>
           <wp:inline distT="0" distB="0" distL="0" distR="0" wp14:anchorId="49F9A57B" wp14:editId="094E460A">
@@ -1865,6 +1900,9 @@
         <w:t xml:space="preserve">In this window, we want to click on Privacy and click the arrow </w:t>
       </w:r>
       <w:r>
+        <w:rPr>
+          <w:noProof/>
+        </w:rPr>
         <w:drawing>
           <wp:inline distT="0" distB="0" distL="0" distR="0" wp14:anchorId="32ED7932" wp14:editId="5B4F43DC">
             <wp:extent cx="647700" cy="444500"/>
@@ -1902,12 +1940,12 @@
         </w:drawing>
       </w:r>
       <w:r>
-        <w:t xml:space="preserve"> to move it over to the right hand side under Variables.</w:t>
-      </w:r>
-      <w:r>
-        <w:t xml:space="preserve"> The default population mean is 0 in JASP, which is listed under Test value: </w:t>
-      </w:r>
-      <w:r>
+        <w:t xml:space="preserve"> to move it over to the right hand side under Variables. The default population mean is 0 in JASP, which is listed under Test value: </w:t>
+      </w:r>
+      <w:r>
+        <w:rPr>
+          <w:noProof/>
+        </w:rPr>
         <w:drawing>
           <wp:inline distT="0" distB="0" distL="0" distR="0" wp14:anchorId="27EF0C81" wp14:editId="18BF676A">
             <wp:extent cx="2260600" cy="584200"/>
@@ -1957,6 +1995,9 @@
         <w:t xml:space="preserve">the population mean from the example, which is 4.12 </w:t>
       </w:r>
       <w:r>
+        <w:rPr>
+          <w:noProof/>
+        </w:rPr>
         <w:drawing>
           <wp:inline distT="0" distB="0" distL="0" distR="0" wp14:anchorId="141165A1" wp14:editId="7A7483D6">
             <wp:extent cx="2235200" cy="660400"/>
@@ -2006,6 +2047,9 @@
     <w:p/>
     <w:p>
       <w:r>
+        <w:rPr>
+          <w:noProof/>
+        </w:rPr>
         <w:drawing>
           <wp:inline distT="0" distB="0" distL="0" distR="0" wp14:anchorId="3465B2E8" wp14:editId="3C8D3863">
             <wp:extent cx="1638300" cy="1397000"/>
@@ -2058,6 +2102,9 @@
     <w:p/>
     <w:p>
       <w:r>
+        <w:rPr>
+          <w:noProof/>
+        </w:rPr>
         <w:lastRenderedPageBreak/>
         <w:drawing>
           <wp:inline distT="0" distB="0" distL="0" distR="0" wp14:anchorId="663DA376" wp14:editId="65B4C181">
@@ -2105,6 +2152,9 @@
     <w:p/>
     <w:p>
       <w:r>
+        <w:rPr>
+          <w:noProof/>
+        </w:rPr>
         <w:drawing>
           <wp:inline distT="0" distB="0" distL="0" distR="0" wp14:anchorId="36C08DB2" wp14:editId="1408B158">
             <wp:extent cx="3962400" cy="1727200"/>
@@ -2151,6 +2201,9 @@
     <w:p/>
     <w:p>
       <w:r>
+        <w:rPr>
+          <w:noProof/>
+        </w:rPr>
         <w:drawing>
           <wp:inline distT="0" distB="0" distL="0" distR="0" wp14:anchorId="4CAD97F0" wp14:editId="3AAABDA3">
             <wp:extent cx="1752600" cy="838200"/>
@@ -2582,6 +2635,8 @@
           <w:rFonts w:ascii="Times New Roman" w:hAnsi="Times New Roman" w:cs="Times New Roman"/>
           <w:b/>
           <w:color w:val="000000" w:themeColor="text1"/>
+          <w:sz w:val="32"/>
+          <w:szCs w:val="32"/>
         </w:rPr>
       </w:pPr>
       <w:r>
@@ -2589,22 +2644,22 @@
           <w:rFonts w:ascii="Times New Roman" w:hAnsi="Times New Roman" w:cs="Times New Roman"/>
           <w:b/>
           <w:color w:val="000000" w:themeColor="text1"/>
-        </w:rPr>
-        <w:t>The t-test and effect size</w:t>
-      </w:r>
-      <w:r>
-        <w:rPr>
-          <w:rFonts w:ascii="Times New Roman" w:hAnsi="Times New Roman" w:cs="Times New Roman"/>
-          <w:b/>
-          <w:color w:val="000000" w:themeColor="text1"/>
-        </w:rPr>
-        <w:t>:</w:t>
+          <w:sz w:val="32"/>
+          <w:szCs w:val="32"/>
+        </w:rPr>
+        <w:t>The t-test and effect size:</w:t>
       </w:r>
     </w:p>
     <w:p/>
     <w:p>
       <w:r>
-        <w:t>Now, we can finish out running the t-test by clicking on a few more options. On the right hand size, you will want to add effect size (</w:t>
+        <w:t>Now, we can finish out running the t-test by clicking on a few mor</w:t>
+      </w:r>
+      <w:r>
+        <w:t>e options. On the right hand sid</w:t>
+      </w:r>
+      <w:r>
+        <w:t>e, you will want to add effect size (</w:t>
       </w:r>
       <w:r>
         <w:rPr>
@@ -2619,6 +2674,9 @@
     <w:p/>
     <w:p>
       <w:r>
+        <w:rPr>
+          <w:noProof/>
+        </w:rPr>
         <w:drawing>
           <wp:inline distT="0" distB="0" distL="0" distR="0" wp14:anchorId="704D0397" wp14:editId="558F99B6">
             <wp:extent cx="3505200" cy="863600"/>
@@ -2670,6 +2728,9 @@
         <w:t xml:space="preserve">: </w:t>
       </w:r>
       <w:r>
+        <w:rPr>
+          <w:noProof/>
+        </w:rPr>
         <w:drawing>
           <wp:inline distT="0" distB="0" distL="0" distR="0" wp14:anchorId="5FD22615" wp14:editId="1C0BD689">
             <wp:extent cx="1803400" cy="444500"/>
@@ -2718,6 +2779,8 @@
           <w:rFonts w:ascii="Times New Roman" w:hAnsi="Times New Roman" w:cs="Times New Roman"/>
           <w:b/>
           <w:color w:val="000000" w:themeColor="text1"/>
+          <w:sz w:val="32"/>
+          <w:szCs w:val="32"/>
         </w:rPr>
       </w:pPr>
       <w:r>
@@ -2725,19 +2788,12 @@
           <w:rFonts w:ascii="Times New Roman" w:hAnsi="Times New Roman" w:cs="Times New Roman"/>
           <w:b/>
           <w:color w:val="000000" w:themeColor="text1"/>
-        </w:rPr>
-        <w:t>Interpretation and Reporting</w:t>
-      </w:r>
-      <w:r>
-        <w:rPr>
-          <w:rFonts w:ascii="Times New Roman" w:hAnsi="Times New Roman" w:cs="Times New Roman"/>
-          <w:b/>
-          <w:color w:val="000000" w:themeColor="text1"/>
-        </w:rPr>
-        <w:t>:</w:t>
-      </w:r>
-    </w:p>
-    <w:p/>
+          <w:sz w:val="32"/>
+          <w:szCs w:val="32"/>
+        </w:rPr>
+        <w:t>Interpretation and Reporting:</w:t>
+      </w:r>
+    </w:p>
     <w:p>
       <w:pPr>
         <w:spacing w:before="100" w:beforeAutospacing="1" w:after="100" w:afterAutospacing="1"/>
@@ -4987,6 +5043,8 @@
           <w:rFonts w:ascii="Times New Roman" w:hAnsi="Times New Roman" w:cs="Times New Roman"/>
           <w:b/>
           <w:color w:val="000000" w:themeColor="text1"/>
+          <w:sz w:val="32"/>
+          <w:szCs w:val="32"/>
         </w:rPr>
       </w:pPr>
       <w:r>
@@ -4994,6 +5052,8 @@
           <w:rFonts w:ascii="Times New Roman" w:hAnsi="Times New Roman" w:cs="Times New Roman"/>
           <w:b/>
           <w:color w:val="000000" w:themeColor="text1"/>
+          <w:sz w:val="32"/>
+          <w:szCs w:val="32"/>
         </w:rPr>
         <w:t>Reporting</w:t>
       </w:r>
@@ -5002,6 +5062,8 @@
           <w:rFonts w:ascii="Times New Roman" w:hAnsi="Times New Roman" w:cs="Times New Roman"/>
           <w:b/>
           <w:color w:val="000000" w:themeColor="text1"/>
+          <w:sz w:val="32"/>
+          <w:szCs w:val="32"/>
         </w:rPr>
         <w:t xml:space="preserve"> All Together</w:t>
       </w:r>
@@ -5010,11 +5072,12 @@
           <w:rFonts w:ascii="Times New Roman" w:hAnsi="Times New Roman" w:cs="Times New Roman"/>
           <w:b/>
           <w:color w:val="000000" w:themeColor="text1"/>
+          <w:sz w:val="32"/>
+          <w:szCs w:val="32"/>
         </w:rPr>
         <w:t>:</w:t>
       </w:r>
     </w:p>
-    <w:p/>
     <w:p>
       <w:pPr>
         <w:spacing w:before="100" w:beforeAutospacing="1" w:after="100" w:afterAutospacing="1"/>
@@ -5023,141 +5086,134 @@
           <w:bCs/>
         </w:rPr>
       </w:pPr>
-      <w:r>
-        <w:t>A single sample t-test was used to determine if participants (</w:t>
-      </w:r>
-      <w:r>
-        <w:rPr>
-          <w:i/>
-        </w:rPr>
-        <w:t>N</w:t>
-      </w:r>
-      <w:r>
-        <w:t xml:space="preserve"> = 40) privacy concerns were different than previous studies on this topic (</w:t>
-      </w:r>
-      <w:r>
-        <w:t>µ</w:t>
-      </w:r>
-      <w:r>
-        <w:t xml:space="preserve"> = 4.12</w:t>
-      </w:r>
-      <w:r>
-        <w:t xml:space="preserve">). </w:t>
-      </w:r>
-      <w:r>
-        <w:t xml:space="preserve">No outliers were found when examining a boxplot. </w:t>
-      </w:r>
-      <w:r>
-        <w:t xml:space="preserve">The participants in this study rated their concerns about privacy as </w:t>
-      </w:r>
-      <w:r>
-        <w:rPr>
-          <w:i/>
-        </w:rPr>
-        <w:t>M</w:t>
-      </w:r>
-      <w:r>
-        <w:t xml:space="preserve"> = 4.80 (</w:t>
-      </w:r>
-      <w:r>
-        <w:rPr>
-          <w:i/>
-        </w:rPr>
-        <w:t>SD</w:t>
-      </w:r>
-      <w:r>
-        <w:t xml:space="preserve"> = 1.22).</w:t>
-      </w:r>
-      <w:r>
-        <w:t xml:space="preserve"> </w:t>
-      </w:r>
-      <w:r>
-        <w:rPr>
-          <w:bCs/>
-        </w:rPr>
-        <w:t>The assumption of normality was not met, as assessed by Shapiro-Wilk's test (</w:t>
-      </w:r>
-      <w:r>
-        <w:rPr>
-          <w:bCs/>
-          <w:i/>
-        </w:rPr>
-        <w:t>p</w:t>
-      </w:r>
-      <w:r>
-        <w:rPr>
-          <w:bCs/>
-        </w:rPr>
-        <w:t xml:space="preserve"> = .003).</w:t>
-      </w:r>
-      <w:r>
-        <w:rPr>
-          <w:bCs/>
-        </w:rPr>
-        <w:t xml:space="preserve"> </w:t>
-      </w:r>
-      <w:r>
-        <w:rPr>
-          <w:bCs/>
-        </w:rPr>
-        <w:t xml:space="preserve">The participants rated their privacy concerns as significantly different than the population, </w:t>
-      </w:r>
-      <w:r>
-        <w:rPr>
-          <w:bCs/>
-          <w:i/>
-        </w:rPr>
-        <w:t>t</w:t>
-      </w:r>
-      <w:r>
-        <w:rPr>
-          <w:bCs/>
-        </w:rPr>
-        <w:t xml:space="preserve">(39) = 3.52, </w:t>
-      </w:r>
-      <w:r>
-        <w:rPr>
-          <w:bCs/>
-          <w:i/>
-        </w:rPr>
-        <w:t>p</w:t>
-      </w:r>
-      <w:r>
-        <w:rPr>
-          <w:bCs/>
-        </w:rPr>
-        <w:t xml:space="preserve"> = .001</w:t>
-      </w:r>
-      <w:r>
-        <w:rPr>
-          <w:bCs/>
-        </w:rPr>
-        <w:t xml:space="preserve">, </w:t>
-      </w:r>
-      <w:r>
-        <w:rPr>
-          <w:bCs/>
-          <w:i/>
-        </w:rPr>
-        <w:t>d</w:t>
-      </w:r>
-      <w:r>
-        <w:rPr>
-          <w:bCs/>
-        </w:rPr>
-        <w:t xml:space="preserve"> = 0.56</w:t>
-      </w:r>
-      <w:r>
-        <w:rPr>
-          <w:bCs/>
-        </w:rPr>
-        <w:t>.</w:t>
-      </w:r>
-    </w:p>
-    <w:p>
       <w:bookmarkStart w:id="0" w:name="_GoBack"/>
       <w:bookmarkEnd w:id="0"/>
-    </w:p>
+      <w:r>
+        <w:t>A single sample t-test was used to determine if participants (</w:t>
+      </w:r>
+      <w:r>
+        <w:rPr>
+          <w:i/>
+        </w:rPr>
+        <w:t>N</w:t>
+      </w:r>
+      <w:r>
+        <w:t xml:space="preserve"> = 40) privacy concerns were different than previous studies on this topic (</w:t>
+      </w:r>
+      <w:r>
+        <w:t>µ</w:t>
+      </w:r>
+      <w:r>
+        <w:t xml:space="preserve"> = 4.12). </w:t>
+      </w:r>
+      <w:r>
+        <w:t xml:space="preserve">No outliers were found when examining a boxplot. </w:t>
+      </w:r>
+      <w:r>
+        <w:t xml:space="preserve">The participants in this study rated their concerns about privacy as </w:t>
+      </w:r>
+      <w:r>
+        <w:rPr>
+          <w:i/>
+        </w:rPr>
+        <w:t>M</w:t>
+      </w:r>
+      <w:r>
+        <w:t xml:space="preserve"> = 4.80 (</w:t>
+      </w:r>
+      <w:r>
+        <w:rPr>
+          <w:i/>
+        </w:rPr>
+        <w:t>SD</w:t>
+      </w:r>
+      <w:r>
+        <w:t xml:space="preserve"> = 1.22). </w:t>
+      </w:r>
+      <w:r>
+        <w:rPr>
+          <w:bCs/>
+        </w:rPr>
+        <w:t>The assumption of normality was not met, as assessed by Shapiro-Wilk's test (</w:t>
+      </w:r>
+      <w:r>
+        <w:rPr>
+          <w:bCs/>
+          <w:i/>
+        </w:rPr>
+        <w:t>p</w:t>
+      </w:r>
+      <w:r>
+        <w:rPr>
+          <w:bCs/>
+        </w:rPr>
+        <w:t xml:space="preserve"> = .003).</w:t>
+      </w:r>
+      <w:r>
+        <w:rPr>
+          <w:bCs/>
+        </w:rPr>
+        <w:t xml:space="preserve"> </w:t>
+      </w:r>
+      <w:r>
+        <w:rPr>
+          <w:bCs/>
+        </w:rPr>
+        <w:t xml:space="preserve">The participants rated their privacy concerns as significantly different than the population, </w:t>
+      </w:r>
+      <w:r>
+        <w:rPr>
+          <w:bCs/>
+          <w:i/>
+        </w:rPr>
+        <w:t>t</w:t>
+      </w:r>
+      <w:r>
+        <w:rPr>
+          <w:bCs/>
+        </w:rPr>
+        <w:t xml:space="preserve">(39) = 3.52, </w:t>
+      </w:r>
+      <w:r>
+        <w:rPr>
+          <w:bCs/>
+          <w:i/>
+        </w:rPr>
+        <w:t>p</w:t>
+      </w:r>
+      <w:r>
+        <w:rPr>
+          <w:bCs/>
+        </w:rPr>
+        <w:t xml:space="preserve"> = .001</w:t>
+      </w:r>
+      <w:r>
+        <w:rPr>
+          <w:bCs/>
+        </w:rPr>
+        <w:t xml:space="preserve">, </w:t>
+      </w:r>
+      <w:r>
+        <w:rPr>
+          <w:bCs/>
+          <w:i/>
+        </w:rPr>
+        <w:t>d</w:t>
+      </w:r>
+      <w:r>
+        <w:rPr>
+          <w:bCs/>
+        </w:rPr>
+        <w:t xml:space="preserve"> = 0.56</w:t>
+      </w:r>
+      <w:r>
+        <w:rPr>
+          <w:bCs/>
+        </w:rPr>
+        <w:t>.</w:t>
+      </w:r>
+    </w:p>
+    <w:p/>
     <w:p/>
     <w:sectPr>
       <w:headerReference w:type="default" r:id="rId29"/>

</xml_diff>